<commit_message>
docs + clean code + new pym.js
</commit_message>
<xml_diff>
--- a/documents/Manual de Instalación.docx
+++ b/documents/Manual de Instalación.docx
@@ -7836,7 +7836,7 @@
           <w:color w:val="0070c0"/>
           <w:rtl w:val="0"/>
         </w:rPr>
-        <w:t xml:space="preserve">’,</w:t>
+        <w:t xml:space="preserve">’</w:t>
       </w:r>
     </w:p>
     <w:p>
@@ -7862,7 +7862,7 @@
           <w:color w:val="0070c0"/>
         </w:rPr>
       </w:pPr>
-      <w:bookmarkStart w:colFirst="0" w:colLast="0" w:name="_xxdj78n5fejo" w:id="22"/>
+      <w:bookmarkStart w:colFirst="0" w:colLast="0" w:name="_cbx6nx2n2tbh" w:id="22"/>
       <w:bookmarkEnd w:id="22"/>
       <w:r>
         <w:rPr>
@@ -7871,8 +7871,7 @@
           <w:color w:val="0070c0"/>
           <w:rtl w:val="0"/>
         </w:rPr>
-        <w:tab/>
-        <w:t xml:space="preserve">MAPAS_CSV: ‘’</w:t>
+        <w:t xml:space="preserve">};</w:t>
       </w:r>
     </w:p>
     <w:p>
@@ -7898,43 +7897,8 @@
           <w:color w:val="0070c0"/>
         </w:rPr>
       </w:pPr>
-      <w:bookmarkStart w:colFirst="0" w:colLast="0" w:name="_cbx6nx2n2tbh" w:id="23"/>
+      <w:bookmarkStart w:colFirst="0" w:colLast="0" w:name="_1ksv4uv" w:id="23"/>
       <w:bookmarkEnd w:id="23"/>
-      <w:r>
-        <w:rPr>
-          <w:rFonts w:ascii="Arial" w:cs="Arial" w:eastAsia="Arial" w:hAnsi="Arial"/>
-          <w:i w:val="1"/>
-          <w:color w:val="0070c0"/>
-          <w:rtl w:val="0"/>
-        </w:rPr>
-        <w:t xml:space="preserve">};</w:t>
-      </w:r>
-    </w:p>
-    <w:p>
-      <w:pPr>
-        <w:keepNext w:val="0"/>
-        <w:keepLines w:val="0"/>
-        <w:widowControl w:val="1"/>
-        <w:pBdr>
-          <w:top w:space="0" w:sz="0" w:val="nil"/>
-          <w:left w:space="0" w:sz="0" w:val="nil"/>
-          <w:bottom w:space="0" w:sz="0" w:val="nil"/>
-          <w:right w:space="0" w:sz="0" w:val="nil"/>
-          <w:between w:space="0" w:sz="0" w:val="nil"/>
-        </w:pBdr>
-        <w:shd w:fill="auto" w:val="clear"/>
-        <w:spacing w:after="0" w:before="0" w:line="240" w:lineRule="auto"/>
-        <w:ind w:left="0" w:right="0" w:firstLine="0"/>
-        <w:contextualSpacing w:val="0"/>
-        <w:jc w:val="left"/>
-        <w:rPr>
-          <w:rFonts w:ascii="Arial" w:cs="Arial" w:eastAsia="Arial" w:hAnsi="Arial"/>
-          <w:i w:val="1"/>
-          <w:color w:val="0070c0"/>
-        </w:rPr>
-      </w:pPr>
-      <w:bookmarkStart w:colFirst="0" w:colLast="0" w:name="_1ksv4uv" w:id="24"/>
-      <w:bookmarkEnd w:id="24"/>
       <w:r>
         <w:rPr>
           <w:rtl w:val="0"/>
@@ -7975,8 +7939,8 @@
           <w:shd w:fill="auto" w:val="clear"/>
         </w:rPr>
       </w:pPr>
-      <w:bookmarkStart w:colFirst="0" w:colLast="0" w:name="_44sinio" w:id="25"/>
-      <w:bookmarkEnd w:id="25"/>
+      <w:bookmarkStart w:colFirst="0" w:colLast="0" w:name="_44sinio" w:id="24"/>
+      <w:bookmarkEnd w:id="24"/>
       <w:r>
         <w:rPr>
           <w:rFonts w:ascii="Arial" w:cs="Arial" w:eastAsia="Arial" w:hAnsi="Arial"/>
@@ -8333,8 +8297,8 @@
           <w:vertAlign w:val="baseline"/>
         </w:rPr>
       </w:pPr>
-      <w:bookmarkStart w:colFirst="0" w:colLast="0" w:name="_2jxsxqh" w:id="26"/>
-      <w:bookmarkEnd w:id="26"/>
+      <w:bookmarkStart w:colFirst="0" w:colLast="0" w:name="_2jxsxqh" w:id="25"/>
+      <w:bookmarkEnd w:id="25"/>
       <w:r>
         <w:rPr>
           <w:rtl w:val="0"/>
@@ -8461,8 +8425,8 @@
           <w:vertAlign w:val="baseline"/>
         </w:rPr>
       </w:pPr>
-      <w:bookmarkStart w:colFirst="0" w:colLast="0" w:name="_z337ya" w:id="27"/>
-      <w:bookmarkEnd w:id="27"/>
+      <w:bookmarkStart w:colFirst="0" w:colLast="0" w:name="_z337ya" w:id="26"/>
+      <w:bookmarkEnd w:id="26"/>
       <w:r>
         <w:rPr>
           <w:rFonts w:ascii="Arial" w:cs="Arial" w:eastAsia="Arial" w:hAnsi="Arial"/>
@@ -8606,8 +8570,8 @@
           <w:vertAlign w:val="baseline"/>
         </w:rPr>
       </w:pPr>
-      <w:bookmarkStart w:colFirst="0" w:colLast="0" w:name="_3j2qqm3" w:id="28"/>
-      <w:bookmarkEnd w:id="28"/>
+      <w:bookmarkStart w:colFirst="0" w:colLast="0" w:name="_3j2qqm3" w:id="27"/>
+      <w:bookmarkEnd w:id="27"/>
       <w:r>
         <w:rPr>
           <w:rFonts w:ascii="Arial" w:cs="Arial" w:eastAsia="Arial" w:hAnsi="Arial"/>
@@ -8756,8 +8720,8 @@
           <w:vertAlign w:val="baseline"/>
         </w:rPr>
       </w:pPr>
-      <w:bookmarkStart w:colFirst="0" w:colLast="0" w:name="_1y810tw" w:id="29"/>
-      <w:bookmarkEnd w:id="29"/>
+      <w:bookmarkStart w:colFirst="0" w:colLast="0" w:name="_1y810tw" w:id="28"/>
+      <w:bookmarkEnd w:id="28"/>
       <w:r>
         <w:rPr>
           <w:rFonts w:ascii="Arial" w:cs="Arial" w:eastAsia="Arial" w:hAnsi="Arial"/>
@@ -10661,12 +10625,12 @@
         <wp:inline distB="0" distT="0" distL="114300" distR="114300">
           <wp:extent cx="514350" cy="523240"/>
           <wp:effectExtent b="0" l="0" r="0" t="0"/>
-          <wp:docPr id="2" name="image4.png"/>
+          <wp:docPr id="2" name="image5.png"/>
           <a:graphic>
             <a:graphicData uri="http://schemas.openxmlformats.org/drawingml/2006/picture">
               <pic:pic>
                 <pic:nvPicPr>
-                  <pic:cNvPr id="0" name="image4.png"/>
+                  <pic:cNvPr id="0" name="image5.png"/>
                   <pic:cNvPicPr preferRelativeResize="0"/>
                 </pic:nvPicPr>
                 <pic:blipFill>
@@ -10720,12 +10684,12 @@
           <wp:extent cx="827405" cy="522605"/>
           <wp:effectExtent b="0" l="0" r="0" t="0"/>
           <wp:wrapSquare wrapText="bothSides" distB="0" distT="0" distL="114300" distR="114300"/>
-          <wp:docPr id="1" name="image2.png"/>
+          <wp:docPr id="1" name="image4.png"/>
           <a:graphic>
             <a:graphicData uri="http://schemas.openxmlformats.org/drawingml/2006/picture">
               <pic:pic>
                 <pic:nvPicPr>
-                  <pic:cNvPr id="0" name="image2.png"/>
+                  <pic:cNvPr id="0" name="image4.png"/>
                   <pic:cNvPicPr preferRelativeResize="0"/>
                 </pic:nvPicPr>
                 <pic:blipFill>

</xml_diff>